<commit_message>
Final submission phase A
</commit_message>
<xml_diff>
--- a/PhaseA/Capstone Project Phase A-23-2-D-9.docx
+++ b/PhaseA/Capstone Project Phase A-23-2-D-9.docx
@@ -460,12 +460,12 @@
             <wp:extent cx="4781550" cy="1133475"/>
             <wp:effectExtent b="0" l="0" r="0" t="0"/>
             <wp:wrapNone/>
-            <wp:docPr id="5" name="image2.png"/>
+            <wp:docPr id="5" name="image3.png"/>
             <a:graphic>
               <a:graphicData uri="http://schemas.openxmlformats.org/drawingml/2006/picture">
                 <pic:pic>
                   <pic:nvPicPr>
-                    <pic:cNvPr id="0" name="image2.png"/>
+                    <pic:cNvPr id="0" name="image3.png"/>
                     <pic:cNvPicPr preferRelativeResize="0"/>
                   </pic:nvPicPr>
                   <pic:blipFill>
@@ -5803,12 +5803,12 @@
           <wp:inline distB="114300" distT="114300" distL="114300" distR="114300">
             <wp:extent cx="5943600" cy="3340100"/>
             <wp:effectExtent b="0" l="0" r="0" t="0"/>
-            <wp:docPr id="3" name="image6.png"/>
+            <wp:docPr id="3" name="image11.png"/>
             <a:graphic>
               <a:graphicData uri="http://schemas.openxmlformats.org/drawingml/2006/picture">
                 <pic:pic>
                   <pic:nvPicPr>
-                    <pic:cNvPr id="0" name="image6.png"/>
+                    <pic:cNvPr id="0" name="image11.png"/>
                     <pic:cNvPicPr preferRelativeResize="0"/>
                   </pic:nvPicPr>
                   <pic:blipFill>
@@ -5840,12 +5840,12 @@
           <wp:inline distB="114300" distT="114300" distL="114300" distR="114300">
             <wp:extent cx="5943600" cy="3340100"/>
             <wp:effectExtent b="0" l="0" r="0" t="0"/>
-            <wp:docPr id="4" name="image5.png"/>
+            <wp:docPr id="4" name="image6.png"/>
             <a:graphic>
               <a:graphicData uri="http://schemas.openxmlformats.org/drawingml/2006/picture">
                 <pic:pic>
                   <pic:nvPicPr>
-                    <pic:cNvPr id="0" name="image5.png"/>
+                    <pic:cNvPr id="0" name="image6.png"/>
                     <pic:cNvPicPr preferRelativeResize="0"/>
                   </pic:nvPicPr>
                   <pic:blipFill>
@@ -5892,12 +5892,12 @@
           <wp:inline distB="114300" distT="114300" distL="114300" distR="114300">
             <wp:extent cx="5943600" cy="3340100"/>
             <wp:effectExtent b="0" l="0" r="0" t="0"/>
-            <wp:docPr id="7" name="image14.png"/>
+            <wp:docPr id="7" name="image13.png"/>
             <a:graphic>
               <a:graphicData uri="http://schemas.openxmlformats.org/drawingml/2006/picture">
                 <pic:pic>
                   <pic:nvPicPr>
-                    <pic:cNvPr id="0" name="image14.png"/>
+                    <pic:cNvPr id="0" name="image13.png"/>
                     <pic:cNvPicPr preferRelativeResize="0"/>
                   </pic:nvPicPr>
                   <pic:blipFill>
@@ -5929,12 +5929,12 @@
           <wp:inline distB="114300" distT="114300" distL="114300" distR="114300">
             <wp:extent cx="5943600" cy="3340100"/>
             <wp:effectExtent b="0" l="0" r="0" t="0"/>
-            <wp:docPr id="9" name="image12.png"/>
+            <wp:docPr id="9" name="image14.png"/>
             <a:graphic>
               <a:graphicData uri="http://schemas.openxmlformats.org/drawingml/2006/picture">
                 <pic:pic>
                   <pic:nvPicPr>
-                    <pic:cNvPr id="0" name="image12.png"/>
+                    <pic:cNvPr id="0" name="image14.png"/>
                     <pic:cNvPicPr preferRelativeResize="0"/>
                   </pic:nvPicPr>
                   <pic:blipFill>
@@ -6006,12 +6006,12 @@
             <wp:extent cx="2697607" cy="4802951"/>
             <wp:effectExtent b="0" l="0" r="0" t="0"/>
             <wp:wrapNone/>
-            <wp:docPr id="14" name="image13.png"/>
+            <wp:docPr id="14" name="image12.png"/>
             <a:graphic>
               <a:graphicData uri="http://schemas.openxmlformats.org/drawingml/2006/picture">
                 <pic:pic>
                   <pic:nvPicPr>
-                    <pic:cNvPr id="0" name="image13.png"/>
+                    <pic:cNvPr id="0" name="image12.png"/>
                     <pic:cNvPicPr preferRelativeResize="0"/>
                   </pic:nvPicPr>
                   <pic:blipFill>
@@ -6048,12 +6048,12 @@
             <wp:extent cx="2695575" cy="4778077"/>
             <wp:effectExtent b="0" l="0" r="0" t="0"/>
             <wp:wrapNone/>
-            <wp:docPr id="12" name="image9.png"/>
+            <wp:docPr id="12" name="image7.png"/>
             <a:graphic>
               <a:graphicData uri="http://schemas.openxmlformats.org/drawingml/2006/picture">
                 <pic:pic>
                   <pic:nvPicPr>
-                    <pic:cNvPr id="0" name="image9.png"/>
+                    <pic:cNvPr id="0" name="image7.png"/>
                     <pic:cNvPicPr preferRelativeResize="0"/>
                   </pic:nvPicPr>
                   <pic:blipFill>
@@ -7865,12 +7865,12 @@
           <wp:inline distB="114300" distT="114300" distL="114300" distR="114300">
             <wp:extent cx="5943600" cy="2781300"/>
             <wp:effectExtent b="0" l="0" r="0" t="0"/>
-            <wp:docPr id="8" name="image4.png"/>
+            <wp:docPr id="8" name="image10.png"/>
             <a:graphic>
               <a:graphicData uri="http://schemas.openxmlformats.org/drawingml/2006/picture">
                 <pic:pic>
                   <pic:nvPicPr>
-                    <pic:cNvPr id="0" name="image4.png"/>
+                    <pic:cNvPr id="0" name="image10.png"/>
                     <pic:cNvPicPr preferRelativeResize="0"/>
                   </pic:nvPicPr>
                   <pic:blipFill>
@@ -7919,12 +7919,12 @@
           <wp:inline distB="114300" distT="114300" distL="114300" distR="114300">
             <wp:extent cx="5943600" cy="3390900"/>
             <wp:effectExtent b="0" l="0" r="0" t="0"/>
-            <wp:docPr id="1" name="image1.png"/>
+            <wp:docPr id="1" name="image5.png"/>
             <a:graphic>
               <a:graphicData uri="http://schemas.openxmlformats.org/drawingml/2006/picture">
                 <pic:pic>
                   <pic:nvPicPr>
-                    <pic:cNvPr id="0" name="image1.png"/>
+                    <pic:cNvPr id="0" name="image5.png"/>
                     <pic:cNvPicPr preferRelativeResize="0"/>
                   </pic:nvPicPr>
                   <pic:blipFill>
@@ -8000,12 +8000,12 @@
           <wp:inline distB="114300" distT="114300" distL="114300" distR="114300">
             <wp:extent cx="5943600" cy="5586413"/>
             <wp:effectExtent b="0" l="0" r="0" t="0"/>
-            <wp:docPr id="2" name="image7.png"/>
+            <wp:docPr id="2" name="image8.png"/>
             <a:graphic>
               <a:graphicData uri="http://schemas.openxmlformats.org/drawingml/2006/picture">
                 <pic:pic>
                   <pic:nvPicPr>
-                    <pic:cNvPr id="0" name="image7.png"/>
+                    <pic:cNvPr id="0" name="image8.png"/>
                     <pic:cNvPicPr preferRelativeResize="0"/>
                   </pic:nvPicPr>
                   <pic:blipFill>
@@ -8098,12 +8098,12 @@
           <wp:inline distB="114300" distT="114300" distL="114300" distR="114300">
             <wp:extent cx="6115050" cy="1341310"/>
             <wp:effectExtent b="0" l="0" r="0" t="0"/>
-            <wp:docPr id="6" name="image3.png"/>
+            <wp:docPr id="6" name="image2.png"/>
             <a:graphic>
               <a:graphicData uri="http://schemas.openxmlformats.org/drawingml/2006/picture">
                 <pic:pic>
                   <pic:nvPicPr>
-                    <pic:cNvPr id="0" name="image3.png"/>
+                    <pic:cNvPr id="0" name="image2.png"/>
                     <pic:cNvPicPr preferRelativeResize="0"/>
                   </pic:nvPicPr>
                   <pic:blipFill>
@@ -8143,12 +8143,12 @@
           <wp:inline distB="114300" distT="114300" distL="114300" distR="114300">
             <wp:extent cx="6110288" cy="2514600"/>
             <wp:effectExtent b="0" l="0" r="0" t="0"/>
-            <wp:docPr id="13" name="image11.png"/>
+            <wp:docPr id="13" name="image1.png"/>
             <a:graphic>
               <a:graphicData uri="http://schemas.openxmlformats.org/drawingml/2006/picture">
                 <pic:pic>
                   <pic:nvPicPr>
-                    <pic:cNvPr id="0" name="image11.png"/>
+                    <pic:cNvPr id="0" name="image1.png"/>
                     <pic:cNvPicPr preferRelativeResize="0"/>
                   </pic:nvPicPr>
                   <pic:blipFill>
@@ -8188,12 +8188,12 @@
           <wp:inline distB="114300" distT="114300" distL="114300" distR="114300">
             <wp:extent cx="6138863" cy="2600325"/>
             <wp:effectExtent b="0" l="0" r="0" t="0"/>
-            <wp:docPr id="11" name="image10.png"/>
+            <wp:docPr id="11" name="image9.png"/>
             <a:graphic>
               <a:graphicData uri="http://schemas.openxmlformats.org/drawingml/2006/picture">
                 <pic:pic>
                   <pic:nvPicPr>
-                    <pic:cNvPr id="0" name="image10.png"/>
+                    <pic:cNvPr id="0" name="image9.png"/>
                     <pic:cNvPicPr preferRelativeResize="0"/>
                   </pic:nvPicPr>
                   <pic:blipFill>
@@ -8233,12 +8233,12 @@
           <wp:inline distB="114300" distT="114300" distL="114300" distR="114300">
             <wp:extent cx="5943600" cy="1028700"/>
             <wp:effectExtent b="0" l="0" r="0" t="0"/>
-            <wp:docPr id="10" name="image8.png"/>
+            <wp:docPr id="10" name="image4.png"/>
             <a:graphic>
               <a:graphicData uri="http://schemas.openxmlformats.org/drawingml/2006/picture">
                 <pic:pic>
                   <pic:nvPicPr>
-                    <pic:cNvPr id="0" name="image8.png"/>
+                    <pic:cNvPr id="0" name="image4.png"/>
                     <pic:cNvPicPr preferRelativeResize="0"/>
                   </pic:nvPicPr>
                   <pic:blipFill>

</xml_diff>